<commit_message>
user and task analysis
</commit_message>
<xml_diff>
--- a/user_task_analysis.docx
+++ b/user_task_analysis.docx
@@ -309,7 +309,7 @@
                         </a:effectLst>
                         <a:extLst>
                           <a:ext uri="{909E8E84-426E-40dd-AFC4-6F175D3DCCD1}">
-                            <a14:hiddenFill xmlns:a14="http://schemas.microsoft.com/office/drawing/2010/main" xmlns:w="http://schemas.openxmlformats.org/wordprocessingml/2006/main" xmlns:w10="urn:schemas-microsoft-com:office:word" xmlns:v="urn:schemas-microsoft-com:vml" xmlns:o="urn:schemas-microsoft-com:office:office" xmlns:mv="urn:schemas-microsoft-com:mac:vml" xmlns:mo="http://schemas.microsoft.com/office/mac/office/2008/main" xmlns="" xmlns:pic="http://schemas.openxmlformats.org/drawingml/2006/picture">
+                            <a14:hiddenFill xmlns:pic="http://schemas.openxmlformats.org/drawingml/2006/picture" xmlns="" xmlns:mo="http://schemas.microsoft.com/office/mac/office/2008/main" xmlns:mv="urn:schemas-microsoft-com:mac:vml" xmlns:o="urn:schemas-microsoft-com:office:office" xmlns:v="urn:schemas-microsoft-com:vml" xmlns:w10="urn:schemas-microsoft-com:office:word" xmlns:w="http://schemas.openxmlformats.org/wordprocessingml/2006/main" xmlns:a14="http://schemas.microsoft.com/office/drawing/2010/main">
                               <a:noFill/>
                             </a14:hiddenFill>
                           </a:ext>
@@ -328,7 +328,7 @@
               </wp:anchor>
             </w:drawing>
           </mc:Choice>
-          <mc:Fallback xmlns:a14="http://schemas.microsoft.com/office/drawing/2010/main" xmlns:pic="http://schemas.openxmlformats.org/drawingml/2006/picture" xmlns:a="http://schemas.openxmlformats.org/drawingml/2006/main">
+          <mc:Fallback xmlns:a="http://schemas.openxmlformats.org/drawingml/2006/main" xmlns:pic="http://schemas.openxmlformats.org/drawingml/2006/picture" xmlns:a14="http://schemas.microsoft.com/office/drawing/2010/main">
             <w:pict w14:anchorId="4C28A757">
               <v:line id="Line 4" style="position:absolute;z-index:251659264;visibility:visible;mso-wrap-style:square;mso-width-percent:0;mso-height-percent:0;mso-wrap-distance-left:9pt;mso-wrap-distance-top:0;mso-wrap-distance-right:9pt;mso-wrap-distance-bottom:0;mso-position-horizontal:absolute;mso-position-horizontal-relative:text;mso-position-vertical:absolute;mso-position-vertical-relative:text;mso-width-percent:0;mso-height-percent:0;mso-width-relative:page;mso-height-relative:page" o:spid="_x0000_s1026" strokecolor="black [3213]" strokeweight="1pt" from="1.65pt,17.2pt" to="419.7pt,17.2pt" w14:anchorId="783BF93D" o:gfxdata="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">
                 <v:shadow on="t" color="black" opacity="22938f" offset="0"/>
@@ -1023,19 +1023,6 @@
       </w:r>
     </w:p>
     <w:p/>
-    <w:p/>
-    <w:p>
-      <w:r>
-        <w:t>• Scenarios: Description of scenarios involving at least the 3 most relevant high-level tasks. While task descriptions are abstract (ex: buy grocery), scenarios are concrete (ex: Mr. Jones went to the supermarket, in his way home, to buy bread, milk, …). These scenarios will be used later during user evaluation.</w:t>
-      </w:r>
-    </w:p>
-    <w:p>
-      <w:r>
-        <w:t xml:space="preserve"> • Interviews: Summary of the interviews’ results.</w:t>
-      </w:r>
-    </w:p>
-    <w:p/>
-    <w:p/>
     <w:p>
       <w:pPr>
         <w:pStyle w:val="Ttulo1"/>
@@ -1068,7 +1055,19 @@
         <w:rPr>
           <w:bdr w:val="none" w:sz="0" w:space="0" w:color="auto" w:frame="1"/>
         </w:rPr>
-        <w:t xml:space="preserve">The main task is to find Movies and TV Shows with the purpose of knowing the details (Trailer, cast, genre) of said film/Show. To do this task, the user can: </w:t>
+        <w:t>The main task is to find Movies and TV Shows with the purpose of knowing the details (Trailer, cast, genre</w:t>
+      </w:r>
+      <w:r>
+        <w:rPr>
+          <w:bdr w:val="none" w:sz="0" w:space="0" w:color="auto" w:frame="1"/>
+        </w:rPr>
+        <w:t>, location(s)</w:t>
+      </w:r>
+      <w:r>
+        <w:rPr>
+          <w:bdr w:val="none" w:sz="0" w:space="0" w:color="auto" w:frame="1"/>
+        </w:rPr>
+        <w:t xml:space="preserve">) of said film/Show. To do this task, the user can: </w:t>
       </w:r>
     </w:p>
     <w:p>
@@ -1083,7 +1082,31 @@
         <w:rPr>
           <w:bdr w:val="none" w:sz="0" w:space="0" w:color="auto" w:frame="1"/>
         </w:rPr>
-        <w:t xml:space="preserve">search by category, </w:t>
+        <w:t>search by</w:t>
+      </w:r>
+      <w:r>
+        <w:rPr>
+          <w:bdr w:val="none" w:sz="0" w:space="0" w:color="auto" w:frame="1"/>
+        </w:rPr>
+        <w:t xml:space="preserve"> </w:t>
+      </w:r>
+      <w:r>
+        <w:rPr>
+          <w:bdr w:val="none" w:sz="0" w:space="0" w:color="auto" w:frame="1"/>
+        </w:rPr>
+        <w:t>category,</w:t>
+      </w:r>
+      <w:r>
+        <w:rPr>
+          <w:bdr w:val="none" w:sz="0" w:space="0" w:color="auto" w:frame="1"/>
+        </w:rPr>
+        <w:t xml:space="preserve"> location of filming,</w:t>
+      </w:r>
+      <w:r>
+        <w:rPr>
+          <w:bdr w:val="none" w:sz="0" w:space="0" w:color="auto" w:frame="1"/>
+        </w:rPr>
+        <w:t xml:space="preserve"> </w:t>
       </w:r>
       <w:r>
         <w:rPr>
@@ -1095,7 +1118,21 @@
         <w:rPr>
           <w:bdr w:val="none" w:sz="0" w:space="0" w:color="auto" w:frame="1"/>
         </w:rPr>
-        <w:t xml:space="preserve"> and trending status, more suitable when the user isn't looking for anything in specific; </w:t>
+        <w:t xml:space="preserve"> and trending status, more suitable when the user isn't looking for anything in </w:t>
+      </w:r>
+      <w:proofErr w:type="gramStart"/>
+      <w:r>
+        <w:rPr>
+          <w:bdr w:val="none" w:sz="0" w:space="0" w:color="auto" w:frame="1"/>
+        </w:rPr>
+        <w:t>specific;</w:t>
+      </w:r>
+      <w:proofErr w:type="gramEnd"/>
+      <w:r>
+        <w:rPr>
+          <w:bdr w:val="none" w:sz="0" w:space="0" w:color="auto" w:frame="1"/>
+        </w:rPr>
+        <w:t xml:space="preserve"> </w:t>
       </w:r>
     </w:p>
     <w:p>
@@ -1147,6 +1184,11 @@
     </w:p>
     <w:p>
       <w:pPr>
+        <w:pStyle w:val="PargrafodaLista"/>
+      </w:pPr>
+    </w:p>
+    <w:p>
+      <w:pPr>
         <w:pStyle w:val="Ttulo2"/>
         <w:rPr>
           <w:bdr w:val="none" w:sz="0" w:space="0" w:color="auto" w:frame="1"/>
@@ -1747,7 +1789,23 @@
           <w:bdr w:val="none" w:sz="0" w:space="0" w:color="auto" w:frame="1"/>
           <w:lang w:val="pt-PT" w:eastAsia="pt-PT"/>
         </w:rPr>
-        <w:t xml:space="preserve"> have </w:t>
+        <w:t xml:space="preserve"> </w:t>
+      </w:r>
+      <w:proofErr w:type="spellStart"/>
+      <w:r>
+        <w:rPr>
+          <w:bdr w:val="none" w:sz="0" w:space="0" w:color="auto" w:frame="1"/>
+          <w:lang w:val="pt-PT" w:eastAsia="pt-PT"/>
+        </w:rPr>
+        <w:t>have</w:t>
+      </w:r>
+      <w:proofErr w:type="spellEnd"/>
+      <w:r>
+        <w:rPr>
+          <w:bdr w:val="none" w:sz="0" w:space="0" w:color="auto" w:frame="1"/>
+          <w:lang w:val="pt-PT" w:eastAsia="pt-PT"/>
+        </w:rPr>
+        <w:t xml:space="preserve"> </w:t>
       </w:r>
       <w:proofErr w:type="spellStart"/>
       <w:r>
@@ -1851,7 +1909,6 @@
           <w:bdr w:val="none" w:sz="0" w:space="0" w:color="auto" w:frame="1"/>
           <w:lang w:val="pt-PT" w:eastAsia="pt-PT"/>
         </w:rPr>
-        <w:lastRenderedPageBreak/>
         <w:t>their</w:t>
       </w:r>
       <w:proofErr w:type="spellEnd"/>
@@ -1924,7 +1981,23 @@
           <w:bdr w:val="none" w:sz="0" w:space="0" w:color="auto" w:frame="1"/>
           <w:lang w:val="pt-PT" w:eastAsia="pt-PT"/>
         </w:rPr>
-        <w:t xml:space="preserve"> have a "</w:t>
+        <w:t xml:space="preserve"> </w:t>
+      </w:r>
+      <w:proofErr w:type="spellStart"/>
+      <w:r>
+        <w:rPr>
+          <w:bdr w:val="none" w:sz="0" w:space="0" w:color="auto" w:frame="1"/>
+          <w:lang w:val="pt-PT" w:eastAsia="pt-PT"/>
+        </w:rPr>
+        <w:t>have</w:t>
+      </w:r>
+      <w:proofErr w:type="spellEnd"/>
+      <w:r>
+        <w:rPr>
+          <w:bdr w:val="none" w:sz="0" w:space="0" w:color="auto" w:frame="1"/>
+          <w:lang w:val="pt-PT" w:eastAsia="pt-PT"/>
+        </w:rPr>
+        <w:t xml:space="preserve"> a "</w:t>
       </w:r>
       <w:proofErr w:type="spellStart"/>
       <w:r>
@@ -2122,7 +2195,11 @@
     </w:p>
     <w:p>
       <w:r>
-        <w:t xml:space="preserve">The users will be able to review a Movie/TV Show with a rating between 0 and 5 stars, being also able to leave a comment depicting their experience with the Movie/Show, how it made them feel, and if they would recommend it to other users or not. </w:t>
+        <w:t xml:space="preserve">The users will be able to review a Movie/TV Show with a rating between 0 and 5 stars, being also able to leave a comment depicting their experience with the </w:t>
+      </w:r>
+      <w:r>
+        <w:lastRenderedPageBreak/>
+        <w:t xml:space="preserve">Movie/Show, how it made them feel, and if they would recommend it to other users or not. </w:t>
       </w:r>
       <w:r>
         <w:t>To</w:t>
@@ -2228,13 +2305,10 @@
     </w:p>
     <w:p>
       <w:r>
-        <w:t xml:space="preserve">Imagine you want to find a film from Cristopher Nolan, but you don’t remember its title. First, you type “Christopher Nolan” in the search bar. Then, you select the correct Cristopher Nolan (in case there is more than one). After that, in the directors’ page, you will find </w:t>
-      </w:r>
-      <w:r>
-        <w:t>all</w:t>
-      </w:r>
-      <w:r>
-        <w:t xml:space="preserve"> his movies. Click on the one you were searching for.</w:t>
+        <w:t xml:space="preserve">Imagine you want to find a film from Cristopher Nolan, but you don’t remember its title. </w:t>
+      </w:r>
+      <w:r>
+        <w:t>(Hint: it rhymes with perfection)</w:t>
       </w:r>
     </w:p>
     <w:p/>
@@ -2265,19 +2339,41 @@
         <w:t xml:space="preserve"> </w:t>
       </w:r>
       <w:r>
-        <w:t xml:space="preserve">and you want to add the movie to your watchlist and make a review on it. First, you must log in to your existing account. Then, either go to Popular movies, or search for “Oppenheimer” and click on the correct “Oppenheimer” (in case there is more than one). Click the “add to watchlist” button. Then, rate the movie giving it </w:t>
-      </w:r>
-      <w:r>
-        <w:t xml:space="preserve">a </w:t>
-      </w:r>
-      <w:r>
-        <w:t xml:space="preserve">rating </w:t>
-      </w:r>
-      <w:r>
-        <w:t xml:space="preserve">between 0 and 5 </w:t>
-      </w:r>
-      <w:r>
-        <w:t>and write your review.</w:t>
+        <w:t xml:space="preserve">and you want to add the movie to your watchlist and make a review on it. </w:t>
+      </w:r>
+    </w:p>
+    <w:p/>
+    <w:p>
+      <w:pPr>
+        <w:pStyle w:val="Ttulo2"/>
+      </w:pPr>
+      <w:r>
+        <w:t xml:space="preserve">Scenario </w:t>
+      </w:r>
+      <w:r>
+        <w:t>3</w:t>
+      </w:r>
+    </w:p>
+    <w:p>
+      <w:r>
+        <w:t xml:space="preserve">Imagine you want to find the most popular comedy movie released in 2014. </w:t>
+      </w:r>
+    </w:p>
+    <w:p/>
+    <w:p>
+      <w:pPr>
+        <w:pStyle w:val="Ttulo2"/>
+      </w:pPr>
+      <w:r>
+        <w:t xml:space="preserve">Scenario </w:t>
+      </w:r>
+      <w:r>
+        <w:t>4</w:t>
+      </w:r>
+    </w:p>
+    <w:p>
+      <w:r>
+        <w:t>Imagine you want to find a movie that was filmed near you.</w:t>
       </w:r>
     </w:p>
     <w:p>
@@ -2290,13 +2386,7 @@
     </w:p>
     <w:p>
       <w:r>
-        <w:t xml:space="preserve">We proposed to three representative users </w:t>
-      </w:r>
-      <w:r>
-        <w:t>our website</w:t>
-      </w:r>
-      <w:r>
-        <w:t xml:space="preserve"> idea. Then, we asked for helpful suggestions on how we could improve our website. Each of them gave a couple of good ideas.</w:t>
+        <w:t>We proposed to three representative users our website idea. Then, we asked for helpful suggestions on how we could improve our website. Each of them gave a couple of good ideas.</w:t>
       </w:r>
     </w:p>
     <w:p>
@@ -2304,61 +2394,61 @@
         <w:pStyle w:val="Ttulo2"/>
       </w:pPr>
       <w:r>
+        <w:t>Casual User</w:t>
+      </w:r>
+      <w:r>
+        <w:t xml:space="preserve"> </w:t>
+      </w:r>
+      <w:r>
+        <w:t>(Carlos)</w:t>
+      </w:r>
+    </w:p>
+    <w:p>
+      <w:r>
+        <w:t xml:space="preserve">User-Friendly Interface: </w:t>
+      </w:r>
+      <w:r>
+        <w:t>“I would appreciate</w:t>
+      </w:r>
+      <w:r>
+        <w:t xml:space="preserve"> a simple, intuitive interface that allows </w:t>
+      </w:r>
+      <w:r>
+        <w:t>me</w:t>
+      </w:r>
+      <w:r>
+        <w:t xml:space="preserve"> to quickly find information about movies, browse user reviews, and watch trailers.</w:t>
+      </w:r>
+      <w:r>
+        <w:t>”</w:t>
+      </w:r>
+    </w:p>
+    <w:p>
+      <w:r>
+        <w:t xml:space="preserve">Ad-Free Option: </w:t>
+      </w:r>
+      <w:r>
+        <w:t>“</w:t>
+      </w:r>
+      <w:r>
+        <w:t xml:space="preserve">While ads are expected, offering a premium, ad-free version of the website </w:t>
+      </w:r>
+      <w:r>
+        <w:t>would</w:t>
+      </w:r>
+      <w:r>
+        <w:t xml:space="preserve"> be appealing</w:t>
+      </w:r>
+      <w:r>
+        <w:t>.”</w:t>
+      </w:r>
+    </w:p>
+    <w:p>
+      <w:pPr>
+        <w:pStyle w:val="Ttulo2"/>
+      </w:pPr>
+      <w:r>
         <w:lastRenderedPageBreak/>
-        <w:t>Casual User</w:t>
-      </w:r>
-      <w:r>
-        <w:t xml:space="preserve"> </w:t>
-      </w:r>
-      <w:r>
-        <w:t>(Carlos)</w:t>
-      </w:r>
-    </w:p>
-    <w:p>
-      <w:r>
-        <w:t xml:space="preserve">User-Friendly Interface: </w:t>
-      </w:r>
-      <w:r>
-        <w:t>“I would appreciate</w:t>
-      </w:r>
-      <w:r>
-        <w:t xml:space="preserve"> a simple, intuitive interface that allows </w:t>
-      </w:r>
-      <w:r>
-        <w:t>me</w:t>
-      </w:r>
-      <w:r>
-        <w:t xml:space="preserve"> to quickly find information about movies, browse user reviews, and watch trailers.</w:t>
-      </w:r>
-      <w:r>
-        <w:t>”</w:t>
-      </w:r>
-    </w:p>
-    <w:p>
-      <w:r>
-        <w:t xml:space="preserve">Ad-Free Option: </w:t>
-      </w:r>
-      <w:r>
-        <w:t>“</w:t>
-      </w:r>
-      <w:r>
-        <w:t xml:space="preserve">While ads are expected, offering a premium, ad-free version of the website </w:t>
-      </w:r>
-      <w:r>
-        <w:t>would</w:t>
-      </w:r>
-      <w:r>
-        <w:t xml:space="preserve"> be appealing</w:t>
-      </w:r>
-      <w:r>
-        <w:t>.”</w:t>
-      </w:r>
-    </w:p>
-    <w:p>
-      <w:pPr>
-        <w:pStyle w:val="Ttulo2"/>
-      </w:pPr>
-      <w:r>
         <w:t xml:space="preserve">Movie Critic </w:t>
       </w:r>
       <w:r>

</xml_diff>